<commit_message>
Final Draft of Design Document (?)
</commit_message>
<xml_diff>
--- a/Enamel/Documentation/Design Document.docx
+++ b/Enamel/Documentation/Design Document.docx
@@ -190,30 +190,353 @@
     </w:p>
     <w:p>
       <w:pPr>
-        <w:rPr>
-          <w:sz w:val="24"/>
-        </w:rPr>
-      </w:pPr>
-    </w:p>
-    <w:p>
-      <w:pPr>
-        <w:rPr>
-          <w:sz w:val="24"/>
-        </w:rPr>
-      </w:pPr>
-    </w:p>
-    <w:p/>
-    <w:p/>
-    <w:p/>
-    <w:p/>
-    <w:p/>
-    <w:p/>
-    <w:p/>
-    <w:p/>
-    <w:p/>
-    <w:p/>
-    <w:p/>
-    <w:p/>
+        <w:pStyle w:val="ListParagraph"/>
+        <w:numPr>
+          <w:ilvl w:val="0"/>
+          <w:numId w:val="6"/>
+        </w:numPr>
+        <w:rPr>
+          <w:sz w:val="24"/>
+        </w:rPr>
+      </w:pPr>
+      <w:r>
+        <w:rPr>
+          <w:sz w:val="24"/>
+        </w:rPr>
+        <w:t>Individual Classes</w:t>
+      </w:r>
+    </w:p>
+    <w:p>
+      <w:pPr>
+        <w:pStyle w:val="ListParagraph"/>
+        <w:numPr>
+          <w:ilvl w:val="1"/>
+          <w:numId w:val="6"/>
+        </w:numPr>
+        <w:rPr>
+          <w:sz w:val="24"/>
+        </w:rPr>
+      </w:pPr>
+      <w:r>
+        <w:rPr>
+          <w:sz w:val="24"/>
+        </w:rPr>
+        <w:t>AudioPlayer.java</w:t>
+      </w:r>
+    </w:p>
+    <w:p>
+      <w:pPr>
+        <w:pStyle w:val="ListParagraph"/>
+        <w:numPr>
+          <w:ilvl w:val="1"/>
+          <w:numId w:val="6"/>
+        </w:numPr>
+        <w:rPr>
+          <w:sz w:val="24"/>
+        </w:rPr>
+      </w:pPr>
+      <w:r>
+        <w:rPr>
+          <w:sz w:val="24"/>
+        </w:rPr>
+        <w:t>Block.java</w:t>
+      </w:r>
+    </w:p>
+    <w:p>
+      <w:pPr>
+        <w:pStyle w:val="ListParagraph"/>
+        <w:numPr>
+          <w:ilvl w:val="1"/>
+          <w:numId w:val="6"/>
+        </w:numPr>
+        <w:rPr>
+          <w:sz w:val="24"/>
+        </w:rPr>
+      </w:pPr>
+      <w:r>
+        <w:rPr>
+          <w:sz w:val="24"/>
+        </w:rPr>
+        <w:t>BrailleCell.java</w:t>
+      </w:r>
+    </w:p>
+    <w:p>
+      <w:pPr>
+        <w:pStyle w:val="ListParagraph"/>
+        <w:numPr>
+          <w:ilvl w:val="1"/>
+          <w:numId w:val="6"/>
+        </w:numPr>
+        <w:rPr>
+          <w:sz w:val="24"/>
+        </w:rPr>
+      </w:pPr>
+      <w:r>
+        <w:rPr>
+          <w:sz w:val="24"/>
+        </w:rPr>
+        <w:t>BrailleCellPanel.java</w:t>
+      </w:r>
+    </w:p>
+    <w:p>
+      <w:pPr>
+        <w:pStyle w:val="ListParagraph"/>
+        <w:numPr>
+          <w:ilvl w:val="1"/>
+          <w:numId w:val="6"/>
+        </w:numPr>
+        <w:rPr>
+          <w:sz w:val="24"/>
+        </w:rPr>
+      </w:pPr>
+      <w:r>
+        <w:rPr>
+          <w:sz w:val="24"/>
+        </w:rPr>
+        <w:t>BrailleInterpreter.java</w:t>
+      </w:r>
+    </w:p>
+    <w:p>
+      <w:pPr>
+        <w:pStyle w:val="ListParagraph"/>
+        <w:numPr>
+          <w:ilvl w:val="1"/>
+          <w:numId w:val="6"/>
+        </w:numPr>
+        <w:rPr>
+          <w:sz w:val="24"/>
+        </w:rPr>
+      </w:pPr>
+      <w:r>
+        <w:rPr>
+          <w:sz w:val="24"/>
+        </w:rPr>
+        <w:t>CorruptFileException.java</w:t>
+      </w:r>
+    </w:p>
+    <w:p>
+      <w:pPr>
+        <w:pStyle w:val="ListParagraph"/>
+        <w:numPr>
+          <w:ilvl w:val="1"/>
+          <w:numId w:val="6"/>
+        </w:numPr>
+        <w:rPr>
+          <w:sz w:val="24"/>
+        </w:rPr>
+      </w:pPr>
+      <w:r>
+        <w:rPr>
+          <w:sz w:val="24"/>
+        </w:rPr>
+        <w:t>InvalidBlockException.java</w:t>
+      </w:r>
+    </w:p>
+    <w:p>
+      <w:pPr>
+        <w:pStyle w:val="ListParagraph"/>
+        <w:numPr>
+          <w:ilvl w:val="1"/>
+          <w:numId w:val="6"/>
+        </w:numPr>
+        <w:rPr>
+          <w:sz w:val="24"/>
+        </w:rPr>
+      </w:pPr>
+      <w:r>
+        <w:rPr>
+          <w:sz w:val="24"/>
+        </w:rPr>
+        <w:t>InvalidCellException.java</w:t>
+      </w:r>
+    </w:p>
+    <w:p>
+      <w:pPr>
+        <w:pStyle w:val="ListParagraph"/>
+        <w:numPr>
+          <w:ilvl w:val="1"/>
+          <w:numId w:val="6"/>
+        </w:numPr>
+        <w:rPr>
+          <w:sz w:val="24"/>
+        </w:rPr>
+      </w:pPr>
+      <w:r>
+        <w:rPr>
+          <w:sz w:val="24"/>
+        </w:rPr>
+        <w:t>Loader2.java</w:t>
+      </w:r>
+    </w:p>
+    <w:p>
+      <w:pPr>
+        <w:pStyle w:val="ListParagraph"/>
+        <w:numPr>
+          <w:ilvl w:val="1"/>
+          <w:numId w:val="6"/>
+        </w:numPr>
+        <w:rPr>
+          <w:sz w:val="24"/>
+        </w:rPr>
+      </w:pPr>
+      <w:r>
+        <w:rPr>
+          <w:sz w:val="24"/>
+        </w:rPr>
+        <w:t>OddSpecialCharacterException.java</w:t>
+      </w:r>
+    </w:p>
+    <w:p>
+      <w:pPr>
+        <w:pStyle w:val="ListParagraph"/>
+        <w:numPr>
+          <w:ilvl w:val="1"/>
+          <w:numId w:val="6"/>
+        </w:numPr>
+        <w:rPr>
+          <w:sz w:val="24"/>
+        </w:rPr>
+      </w:pPr>
+      <w:r>
+        <w:rPr>
+          <w:sz w:val="24"/>
+        </w:rPr>
+        <w:t>Player.java</w:t>
+      </w:r>
+    </w:p>
+    <w:p>
+      <w:pPr>
+        <w:pStyle w:val="ListParagraph"/>
+        <w:numPr>
+          <w:ilvl w:val="1"/>
+          <w:numId w:val="6"/>
+        </w:numPr>
+        <w:rPr>
+          <w:sz w:val="24"/>
+        </w:rPr>
+      </w:pPr>
+      <w:r>
+        <w:rPr>
+          <w:sz w:val="24"/>
+        </w:rPr>
+        <w:t>Printer.java</w:t>
+      </w:r>
+    </w:p>
+    <w:p>
+      <w:pPr>
+        <w:pStyle w:val="ListParagraph"/>
+        <w:numPr>
+          <w:ilvl w:val="1"/>
+          <w:numId w:val="6"/>
+        </w:numPr>
+        <w:rPr>
+          <w:sz w:val="24"/>
+        </w:rPr>
+      </w:pPr>
+      <w:r>
+        <w:rPr>
+          <w:sz w:val="24"/>
+        </w:rPr>
+        <w:t>ScenarioCreator.java</w:t>
+      </w:r>
+    </w:p>
+    <w:p>
+      <w:pPr>
+        <w:pStyle w:val="ListParagraph"/>
+        <w:numPr>
+          <w:ilvl w:val="1"/>
+          <w:numId w:val="6"/>
+        </w:numPr>
+        <w:rPr>
+          <w:sz w:val="24"/>
+        </w:rPr>
+      </w:pPr>
+      <w:r>
+        <w:rPr>
+          <w:sz w:val="24"/>
+        </w:rPr>
+        <w:t>ScenarioParser.java</w:t>
+      </w:r>
+    </w:p>
+    <w:p>
+      <w:pPr>
+        <w:pStyle w:val="ListParagraph"/>
+        <w:numPr>
+          <w:ilvl w:val="1"/>
+          <w:numId w:val="6"/>
+        </w:numPr>
+        <w:rPr>
+          <w:sz w:val="24"/>
+        </w:rPr>
+      </w:pPr>
+      <w:r>
+        <w:rPr>
+          <w:sz w:val="24"/>
+        </w:rPr>
+        <w:t>SoundRecorder.java</w:t>
+      </w:r>
+    </w:p>
+    <w:p>
+      <w:pPr>
+        <w:pStyle w:val="ListParagraph"/>
+        <w:numPr>
+          <w:ilvl w:val="1"/>
+          <w:numId w:val="6"/>
+        </w:numPr>
+        <w:rPr>
+          <w:sz w:val="24"/>
+        </w:rPr>
+      </w:pPr>
+      <w:r>
+        <w:rPr>
+          <w:sz w:val="24"/>
+        </w:rPr>
+        <w:t>ToyAuthoring.java</w:t>
+      </w:r>
+    </w:p>
+    <w:p>
+      <w:pPr>
+        <w:pStyle w:val="ListParagraph"/>
+        <w:numPr>
+          <w:ilvl w:val="1"/>
+          <w:numId w:val="6"/>
+        </w:numPr>
+        <w:rPr>
+          <w:sz w:val="24"/>
+        </w:rPr>
+      </w:pPr>
+      <w:r>
+        <w:rPr>
+          <w:sz w:val="24"/>
+        </w:rPr>
+        <w:t>VisualPlayer.java</w:t>
+      </w:r>
+    </w:p>
+    <w:p>
+      <w:pPr>
+        <w:pStyle w:val="ListParagraph"/>
+        <w:numPr>
+          <w:ilvl w:val="0"/>
+          <w:numId w:val="6"/>
+        </w:numPr>
+        <w:rPr>
+          <w:sz w:val="24"/>
+        </w:rPr>
+      </w:pPr>
+      <w:r>
+        <w:rPr>
+          <w:sz w:val="24"/>
+        </w:rPr>
+        <w:t>Maintenance Scenarios</w:t>
+      </w:r>
+    </w:p>
+    <w:p>
+      <w:pPr>
+        <w:rPr>
+          <w:sz w:val="24"/>
+        </w:rPr>
+      </w:pPr>
+    </w:p>
     <w:p/>
     <w:p/>
     <w:p>
@@ -634,6 +957,916 @@
       <w:r>
         <w:t xml:space="preserve">The rectangle above / through Scenario Creator is the portion of the application that runs through that class that isn’t necessarily to do with scenario creation. It takes you to the welcome stage GUI where you’re given 3 options; New file, Edit file and Test file. Each of these options are arrows branching off the Welcome stage to the various areas of the program. </w:t>
       </w:r>
+    </w:p>
+    <w:p/>
+    <w:p>
+      <w:pPr>
+        <w:pStyle w:val="ListParagraph"/>
+        <w:numPr>
+          <w:ilvl w:val="0"/>
+          <w:numId w:val="7"/>
+        </w:numPr>
+        <w:rPr>
+          <w:sz w:val="28"/>
+          <w:u w:val="single"/>
+        </w:rPr>
+      </w:pPr>
+      <w:r>
+        <w:rPr>
+          <w:sz w:val="28"/>
+          <w:u w:val="single"/>
+        </w:rPr>
+        <w:t>Individual Classes</w:t>
+      </w:r>
+    </w:p>
+    <w:p/>
+    <w:p>
+      <w:pPr>
+        <w:pStyle w:val="ListParagraph"/>
+        <w:numPr>
+          <w:ilvl w:val="1"/>
+          <w:numId w:val="6"/>
+        </w:numPr>
+        <w:rPr>
+          <w:sz w:val="24"/>
+          <w:u w:val="single"/>
+        </w:rPr>
+      </w:pPr>
+      <w:r>
+        <w:rPr>
+          <w:sz w:val="24"/>
+          <w:u w:val="single"/>
+        </w:rPr>
+        <w:t>AudioPlayer.java</w:t>
+      </w:r>
+    </w:p>
+    <w:p>
+      <w:pPr>
+        <w:ind w:left="1080"/>
+        <w:rPr>
+          <w:sz w:val="24"/>
+        </w:rPr>
+      </w:pPr>
+      <w:r>
+        <w:rPr>
+          <w:sz w:val="24"/>
+        </w:rPr>
+        <w:t xml:space="preserve">Audio Player is the class designed for visually impaired users to test scenarios. It does this by reading off extra information that the visual component does not, to better inform the user what the scenario is doing. </w:t>
+      </w:r>
+    </w:p>
+    <w:p>
+      <w:pPr>
+        <w:pStyle w:val="ListParagraph"/>
+        <w:numPr>
+          <w:ilvl w:val="1"/>
+          <w:numId w:val="6"/>
+        </w:numPr>
+        <w:rPr>
+          <w:sz w:val="24"/>
+          <w:u w:val="single"/>
+        </w:rPr>
+      </w:pPr>
+      <w:r>
+        <w:rPr>
+          <w:sz w:val="24"/>
+          <w:u w:val="single"/>
+        </w:rPr>
+        <w:t>Block.java</w:t>
+      </w:r>
+    </w:p>
+    <w:p>
+      <w:pPr>
+        <w:ind w:left="1080"/>
+        <w:rPr>
+          <w:sz w:val="24"/>
+        </w:rPr>
+      </w:pPr>
+      <w:r>
+        <w:rPr>
+          <w:sz w:val="24"/>
+        </w:rPr>
+        <w:t xml:space="preserve">Blocks are the standard data type throughout the application. It holds all the required information for a section of a scenario. This data type is then communicated between the Printer, Loader2 and </w:t>
+      </w:r>
+      <w:proofErr w:type="spellStart"/>
+      <w:r>
+        <w:rPr>
+          <w:sz w:val="24"/>
+        </w:rPr>
+        <w:t>ScenarioCreator</w:t>
+      </w:r>
+      <w:proofErr w:type="spellEnd"/>
+      <w:r>
+        <w:rPr>
+          <w:sz w:val="24"/>
+        </w:rPr>
+        <w:t>.</w:t>
+      </w:r>
+    </w:p>
+    <w:p>
+      <w:pPr>
+        <w:pStyle w:val="ListParagraph"/>
+        <w:numPr>
+          <w:ilvl w:val="1"/>
+          <w:numId w:val="6"/>
+        </w:numPr>
+        <w:rPr>
+          <w:sz w:val="24"/>
+          <w:u w:val="single"/>
+        </w:rPr>
+      </w:pPr>
+      <w:r>
+        <w:rPr>
+          <w:sz w:val="24"/>
+          <w:u w:val="single"/>
+        </w:rPr>
+        <w:lastRenderedPageBreak/>
+        <w:t>BrailleCell.java</w:t>
+      </w:r>
+    </w:p>
+    <w:p>
+      <w:pPr>
+        <w:ind w:left="1080"/>
+        <w:rPr>
+          <w:sz w:val="24"/>
+        </w:rPr>
+      </w:pPr>
+      <w:r>
+        <w:rPr>
+          <w:sz w:val="24"/>
+        </w:rPr>
+        <w:t>This was a provided class with the project, it helps display braille on the Visual Player.</w:t>
+      </w:r>
+    </w:p>
+    <w:p>
+      <w:pPr>
+        <w:pStyle w:val="ListParagraph"/>
+        <w:numPr>
+          <w:ilvl w:val="1"/>
+          <w:numId w:val="6"/>
+        </w:numPr>
+        <w:rPr>
+          <w:sz w:val="24"/>
+          <w:u w:val="single"/>
+        </w:rPr>
+      </w:pPr>
+      <w:r>
+        <w:rPr>
+          <w:sz w:val="24"/>
+          <w:u w:val="single"/>
+        </w:rPr>
+        <w:t>BrailleCellPanel.java</w:t>
+      </w:r>
+    </w:p>
+    <w:p>
+      <w:pPr>
+        <w:ind w:left="1080"/>
+        <w:rPr>
+          <w:sz w:val="24"/>
+        </w:rPr>
+      </w:pPr>
+      <w:r>
+        <w:rPr>
+          <w:sz w:val="24"/>
+        </w:rPr>
+        <w:t>This was a provided class with the project, it helps display braille on the Visual Player.</w:t>
+      </w:r>
+    </w:p>
+    <w:p>
+      <w:pPr>
+        <w:pStyle w:val="ListParagraph"/>
+        <w:numPr>
+          <w:ilvl w:val="1"/>
+          <w:numId w:val="6"/>
+        </w:numPr>
+        <w:rPr>
+          <w:sz w:val="24"/>
+          <w:u w:val="single"/>
+        </w:rPr>
+      </w:pPr>
+      <w:r>
+        <w:rPr>
+          <w:sz w:val="24"/>
+          <w:u w:val="single"/>
+        </w:rPr>
+        <w:t>BrailleInterpreter.java</w:t>
+      </w:r>
+    </w:p>
+    <w:p>
+      <w:pPr>
+        <w:ind w:left="1080"/>
+        <w:rPr>
+          <w:sz w:val="24"/>
+        </w:rPr>
+      </w:pPr>
+      <w:r>
+        <w:rPr>
+          <w:sz w:val="24"/>
+        </w:rPr>
+        <w:t>The Braille Interpreter takes braille settings / characters and translates to the opposite notation. Braille settings are saved as binary strings.</w:t>
+      </w:r>
+    </w:p>
+    <w:p>
+      <w:pPr>
+        <w:pStyle w:val="ListParagraph"/>
+        <w:numPr>
+          <w:ilvl w:val="1"/>
+          <w:numId w:val="6"/>
+        </w:numPr>
+        <w:rPr>
+          <w:sz w:val="24"/>
+          <w:u w:val="single"/>
+        </w:rPr>
+      </w:pPr>
+      <w:r>
+        <w:rPr>
+          <w:sz w:val="24"/>
+          <w:u w:val="single"/>
+        </w:rPr>
+        <w:t>CorruptFileException.java</w:t>
+      </w:r>
+    </w:p>
+    <w:p>
+      <w:pPr>
+        <w:ind w:left="1080"/>
+        <w:rPr>
+          <w:sz w:val="24"/>
+        </w:rPr>
+      </w:pPr>
+      <w:r>
+        <w:rPr>
+          <w:sz w:val="24"/>
+        </w:rPr>
+        <w:t xml:space="preserve">Corrupt File Exceptions were solely created for loading scenarios. If a </w:t>
+      </w:r>
+      <w:r>
+        <w:rPr>
+          <w:sz w:val="24"/>
+        </w:rPr>
+        <w:t xml:space="preserve">scenario file is loaded and any part of the file isn’t recognized, this exception is thrown, and the file isn’t loaded. The Loader is specifically designed to load </w:t>
+      </w:r>
+      <w:r>
+        <w:rPr>
+          <w:b/>
+          <w:sz w:val="24"/>
+        </w:rPr>
+        <w:t>our</w:t>
+      </w:r>
+      <w:r>
+        <w:rPr>
+          <w:sz w:val="24"/>
+        </w:rPr>
+        <w:t xml:space="preserve"> authoring app’s scenarios, files created with other applications may not load properly. </w:t>
+      </w:r>
+      <w:r>
+        <w:rPr>
+          <w:sz w:val="24"/>
+        </w:rPr>
+        <w:t>The message with the exception will describe the cause.</w:t>
+      </w:r>
+    </w:p>
+    <w:p>
+      <w:pPr>
+        <w:pStyle w:val="ListParagraph"/>
+        <w:numPr>
+          <w:ilvl w:val="1"/>
+          <w:numId w:val="6"/>
+        </w:numPr>
+        <w:rPr>
+          <w:sz w:val="24"/>
+          <w:u w:val="single"/>
+        </w:rPr>
+      </w:pPr>
+      <w:r>
+        <w:rPr>
+          <w:sz w:val="24"/>
+          <w:u w:val="single"/>
+        </w:rPr>
+        <w:t>InvalidBlockException.java</w:t>
+      </w:r>
+    </w:p>
+    <w:p>
+      <w:pPr>
+        <w:ind w:left="1080"/>
+        <w:rPr>
+          <w:sz w:val="24"/>
+        </w:rPr>
+      </w:pPr>
+      <w:r>
+        <w:rPr>
+          <w:sz w:val="24"/>
+        </w:rPr>
+        <w:t>Invalid Block Exceptions are thrown for when invalid data has been passed to a block constructor. The message with the exception describes the cause.</w:t>
+      </w:r>
+    </w:p>
+    <w:p>
+      <w:pPr>
+        <w:pStyle w:val="ListParagraph"/>
+        <w:numPr>
+          <w:ilvl w:val="1"/>
+          <w:numId w:val="6"/>
+        </w:numPr>
+        <w:rPr>
+          <w:sz w:val="24"/>
+          <w:u w:val="single"/>
+        </w:rPr>
+      </w:pPr>
+      <w:r>
+        <w:rPr>
+          <w:sz w:val="24"/>
+          <w:u w:val="single"/>
+        </w:rPr>
+        <w:t>InvalidCellException.java</w:t>
+      </w:r>
+    </w:p>
+    <w:p>
+      <w:pPr>
+        <w:ind w:left="1080"/>
+        <w:rPr>
+          <w:sz w:val="24"/>
+        </w:rPr>
+      </w:pPr>
+      <w:r>
+        <w:rPr>
+          <w:sz w:val="24"/>
+        </w:rPr>
+        <w:t xml:space="preserve">Invalid Cell Exceptions are thrown when the Braille Interpreter is used to translate a character that isn’t in the alphabet to Braille. </w:t>
+      </w:r>
+    </w:p>
+    <w:p>
+      <w:pPr>
+        <w:pStyle w:val="ListParagraph"/>
+        <w:numPr>
+          <w:ilvl w:val="1"/>
+          <w:numId w:val="6"/>
+        </w:numPr>
+        <w:rPr>
+          <w:sz w:val="24"/>
+          <w:u w:val="single"/>
+        </w:rPr>
+      </w:pPr>
+      <w:r>
+        <w:rPr>
+          <w:sz w:val="24"/>
+          <w:u w:val="single"/>
+        </w:rPr>
+        <w:t>Loader2.java</w:t>
+      </w:r>
+    </w:p>
+    <w:p>
+      <w:pPr>
+        <w:ind w:left="1080"/>
+        <w:rPr>
+          <w:sz w:val="24"/>
+        </w:rPr>
+      </w:pPr>
+      <w:r>
+        <w:rPr>
+          <w:sz w:val="24"/>
+        </w:rPr>
+        <w:t xml:space="preserve">Loader2 is the second iteration of the loader, and the one used in the final build for loading pre-made scenarios. It works for most scenarios, but </w:t>
+      </w:r>
+      <w:r>
+        <w:rPr>
+          <w:sz w:val="24"/>
+        </w:rPr>
+        <w:t xml:space="preserve">some </w:t>
+      </w:r>
+      <w:r>
+        <w:rPr>
+          <w:sz w:val="24"/>
+        </w:rPr>
+        <w:t>of the advanced functions related to custom sound and pin settings can be lost at times</w:t>
+      </w:r>
+      <w:r>
+        <w:rPr>
+          <w:sz w:val="24"/>
+        </w:rPr>
+        <w:t xml:space="preserve">. The only function public for this utility class is called </w:t>
+      </w:r>
+      <w:proofErr w:type="gramStart"/>
+      <w:r>
+        <w:rPr>
+          <w:sz w:val="24"/>
+        </w:rPr>
+        <w:t>load(</w:t>
+      </w:r>
+      <w:proofErr w:type="gramEnd"/>
+      <w:r>
+        <w:rPr>
+          <w:sz w:val="24"/>
+        </w:rPr>
+        <w:t xml:space="preserve">) and it takes a File parameter. </w:t>
+      </w:r>
+    </w:p>
+    <w:p>
+      <w:pPr>
+        <w:pStyle w:val="ListParagraph"/>
+        <w:numPr>
+          <w:ilvl w:val="1"/>
+          <w:numId w:val="6"/>
+        </w:numPr>
+        <w:rPr>
+          <w:sz w:val="24"/>
+          <w:u w:val="single"/>
+        </w:rPr>
+      </w:pPr>
+      <w:r>
+        <w:rPr>
+          <w:sz w:val="24"/>
+          <w:u w:val="single"/>
+        </w:rPr>
+        <w:t>OddSpecialCharacterException.java</w:t>
+      </w:r>
+    </w:p>
+    <w:p>
+      <w:pPr>
+        <w:ind w:left="1080"/>
+        <w:rPr>
+          <w:sz w:val="24"/>
+        </w:rPr>
+      </w:pPr>
+      <w:r>
+        <w:rPr>
+          <w:sz w:val="24"/>
+        </w:rPr>
+        <w:t xml:space="preserve">Odd Special Character Exceptions are thrown by the printer when scenarios have an odd amount of special characters in a story section. Since special characters are used for advanced functions </w:t>
+      </w:r>
+      <w:proofErr w:type="gramStart"/>
+      <w:r>
+        <w:rPr>
+          <w:sz w:val="24"/>
+        </w:rPr>
+        <w:t>( &lt;</w:t>
+      </w:r>
+      <w:proofErr w:type="gramEnd"/>
+      <w:r>
+        <w:rPr>
+          <w:sz w:val="24"/>
+        </w:rPr>
+        <w:t>, &gt; and * ) if there’s an odd amount, the printer can’t decipher what the user wants to happen in terms of custom sounds or pin settings</w:t>
+      </w:r>
+      <w:r>
+        <w:rPr>
+          <w:sz w:val="24"/>
+        </w:rPr>
+        <w:t>.</w:t>
+      </w:r>
+    </w:p>
+    <w:p>
+      <w:pPr>
+        <w:ind w:left="1080"/>
+        <w:rPr>
+          <w:sz w:val="24"/>
+        </w:rPr>
+      </w:pPr>
+    </w:p>
+    <w:p>
+      <w:pPr>
+        <w:ind w:left="1080"/>
+        <w:rPr>
+          <w:sz w:val="24"/>
+        </w:rPr>
+      </w:pPr>
+    </w:p>
+    <w:p>
+      <w:pPr>
+        <w:pStyle w:val="ListParagraph"/>
+        <w:numPr>
+          <w:ilvl w:val="1"/>
+          <w:numId w:val="6"/>
+        </w:numPr>
+        <w:rPr>
+          <w:sz w:val="24"/>
+          <w:u w:val="single"/>
+        </w:rPr>
+      </w:pPr>
+      <w:r>
+        <w:rPr>
+          <w:sz w:val="24"/>
+          <w:u w:val="single"/>
+        </w:rPr>
+        <w:t>Player.java</w:t>
+      </w:r>
+    </w:p>
+    <w:p>
+      <w:pPr>
+        <w:ind w:left="1080"/>
+        <w:rPr>
+          <w:sz w:val="24"/>
+        </w:rPr>
+      </w:pPr>
+      <w:r>
+        <w:rPr>
+          <w:sz w:val="24"/>
+        </w:rPr>
+        <w:t>This is the parent class of both Visual Player and Audio Player. A lot of the function calls and processes related to testing scenarios come from this class.</w:t>
+      </w:r>
+    </w:p>
+    <w:p>
+      <w:pPr>
+        <w:pStyle w:val="ListParagraph"/>
+        <w:numPr>
+          <w:ilvl w:val="1"/>
+          <w:numId w:val="6"/>
+        </w:numPr>
+        <w:rPr>
+          <w:sz w:val="24"/>
+          <w:u w:val="single"/>
+        </w:rPr>
+      </w:pPr>
+      <w:r>
+        <w:rPr>
+          <w:sz w:val="24"/>
+          <w:u w:val="single"/>
+        </w:rPr>
+        <w:t>Printer.java</w:t>
+      </w:r>
+    </w:p>
+    <w:p>
+      <w:pPr>
+        <w:ind w:left="1080"/>
+        <w:rPr>
+          <w:sz w:val="24"/>
+        </w:rPr>
+      </w:pPr>
+      <w:r>
+        <w:rPr>
+          <w:sz w:val="24"/>
+        </w:rPr>
+        <w:t>The printer class is the class that converts a block list to a full scenario file. It’s called by the Scenario Creator</w:t>
+      </w:r>
+      <w:r>
+        <w:rPr>
+          <w:sz w:val="24"/>
+        </w:rPr>
+        <w:t xml:space="preserve">, and the information put into the block list that’s passed to it are from the user input. </w:t>
+      </w:r>
+      <w:r>
+        <w:rPr>
+          <w:sz w:val="24"/>
+        </w:rPr>
+        <w:t xml:space="preserve">The only methods called by </w:t>
+      </w:r>
+      <w:proofErr w:type="spellStart"/>
+      <w:r>
+        <w:rPr>
+          <w:sz w:val="24"/>
+        </w:rPr>
+        <w:t>ScenarioCreator</w:t>
+      </w:r>
+      <w:proofErr w:type="spellEnd"/>
+      <w:r>
+        <w:rPr>
+          <w:sz w:val="24"/>
+        </w:rPr>
+        <w:t xml:space="preserve"> are the constructor, </w:t>
+      </w:r>
+      <w:proofErr w:type="spellStart"/>
+      <w:proofErr w:type="gramStart"/>
+      <w:r>
+        <w:rPr>
+          <w:sz w:val="24"/>
+        </w:rPr>
+        <w:t>addBlockList</w:t>
+      </w:r>
+      <w:proofErr w:type="spellEnd"/>
+      <w:r>
+        <w:rPr>
+          <w:sz w:val="24"/>
+        </w:rPr>
+        <w:t>(</w:t>
+      </w:r>
+      <w:proofErr w:type="gramEnd"/>
+      <w:r>
+        <w:rPr>
+          <w:sz w:val="24"/>
+        </w:rPr>
+        <w:t xml:space="preserve">) and print(). </w:t>
+      </w:r>
+      <w:proofErr w:type="gramStart"/>
+      <w:r>
+        <w:rPr>
+          <w:sz w:val="24"/>
+        </w:rPr>
+        <w:t>print(</w:t>
+      </w:r>
+      <w:proofErr w:type="gramEnd"/>
+      <w:r>
+        <w:rPr>
+          <w:sz w:val="24"/>
+        </w:rPr>
+        <w:t xml:space="preserve">) is called once the scenario is finished, </w:t>
+      </w:r>
+      <w:proofErr w:type="spellStart"/>
+      <w:r>
+        <w:rPr>
+          <w:sz w:val="24"/>
+        </w:rPr>
+        <w:t>addBlockList</w:t>
+      </w:r>
+      <w:proofErr w:type="spellEnd"/>
+      <w:r>
+        <w:rPr>
+          <w:sz w:val="24"/>
+        </w:rPr>
+        <w:t xml:space="preserve"> is to send blocks to the printer. </w:t>
+      </w:r>
+      <w:r>
+        <w:rPr>
+          <w:sz w:val="24"/>
+        </w:rPr>
+        <w:t xml:space="preserve">Typically both are called at </w:t>
+      </w:r>
+      <w:proofErr w:type="gramStart"/>
+      <w:r>
+        <w:rPr>
+          <w:sz w:val="24"/>
+        </w:rPr>
+        <w:t>the ”Save</w:t>
+      </w:r>
+      <w:proofErr w:type="gramEnd"/>
+      <w:r>
+        <w:rPr>
+          <w:sz w:val="24"/>
+        </w:rPr>
+        <w:t xml:space="preserve"> Scenario” button of the Scenario Creator. </w:t>
+      </w:r>
+    </w:p>
+    <w:p>
+      <w:pPr>
+        <w:pStyle w:val="ListParagraph"/>
+        <w:numPr>
+          <w:ilvl w:val="1"/>
+          <w:numId w:val="6"/>
+        </w:numPr>
+        <w:rPr>
+          <w:sz w:val="24"/>
+          <w:u w:val="single"/>
+        </w:rPr>
+      </w:pPr>
+      <w:r>
+        <w:rPr>
+          <w:sz w:val="24"/>
+          <w:u w:val="single"/>
+        </w:rPr>
+        <w:t>ScenarioCreator.java</w:t>
+      </w:r>
+    </w:p>
+    <w:p>
+      <w:pPr>
+        <w:ind w:left="1080"/>
+        <w:rPr>
+          <w:sz w:val="24"/>
+        </w:rPr>
+      </w:pPr>
+      <w:r>
+        <w:rPr>
+          <w:sz w:val="24"/>
+        </w:rPr>
+        <w:t xml:space="preserve">Scenario Creator is the center of the program. All classes are invoked in some way by Scenario Creator’s main method. Scenario Creator also houses the Authoring application itself, where users enter data to be printed into scenarios, or load information from old ones they made. </w:t>
+      </w:r>
+      <w:r>
+        <w:rPr>
+          <w:sz w:val="24"/>
+        </w:rPr>
+        <w:t xml:space="preserve">This class has a massive amount of code in it due to being GUI code for the most part. </w:t>
+      </w:r>
+    </w:p>
+    <w:p>
+      <w:pPr>
+        <w:pStyle w:val="ListParagraph"/>
+        <w:numPr>
+          <w:ilvl w:val="1"/>
+          <w:numId w:val="6"/>
+        </w:numPr>
+        <w:rPr>
+          <w:sz w:val="24"/>
+          <w:u w:val="single"/>
+        </w:rPr>
+      </w:pPr>
+      <w:r>
+        <w:rPr>
+          <w:sz w:val="24"/>
+          <w:u w:val="single"/>
+        </w:rPr>
+        <w:t>ScenarioParser.java</w:t>
+      </w:r>
+    </w:p>
+    <w:p>
+      <w:pPr>
+        <w:ind w:left="1080"/>
+        <w:rPr>
+          <w:sz w:val="24"/>
+        </w:rPr>
+      </w:pPr>
+      <w:r>
+        <w:rPr>
+          <w:sz w:val="24"/>
+        </w:rPr>
+        <w:t xml:space="preserve">Scenario Parser is the point where the Player classes are called from. It has the capabilities to read scenario files. This class was provided for us. </w:t>
+      </w:r>
+    </w:p>
+    <w:p>
+      <w:pPr>
+        <w:pStyle w:val="ListParagraph"/>
+        <w:numPr>
+          <w:ilvl w:val="1"/>
+          <w:numId w:val="6"/>
+        </w:numPr>
+        <w:rPr>
+          <w:sz w:val="24"/>
+          <w:u w:val="single"/>
+        </w:rPr>
+      </w:pPr>
+      <w:r>
+        <w:rPr>
+          <w:sz w:val="24"/>
+          <w:u w:val="single"/>
+        </w:rPr>
+        <w:t>SoundRecorder.java</w:t>
+      </w:r>
+    </w:p>
+    <w:p>
+      <w:pPr>
+        <w:ind w:left="1080"/>
+        <w:rPr>
+          <w:sz w:val="24"/>
+        </w:rPr>
+      </w:pPr>
+      <w:r>
+        <w:rPr>
+          <w:sz w:val="24"/>
+        </w:rPr>
+        <w:t xml:space="preserve">This class is where new sound recordings are made from in the application. We recommend using another (better) application for this feature like Audacity, but the feature for sound recording is here. </w:t>
+      </w:r>
+    </w:p>
+    <w:p>
+      <w:pPr>
+        <w:ind w:left="1080"/>
+        <w:rPr>
+          <w:sz w:val="24"/>
+        </w:rPr>
+      </w:pPr>
+      <w:r>
+        <w:rPr>
+          <w:sz w:val="24"/>
+        </w:rPr>
+        <w:t xml:space="preserve">The sound recorder requires a recording length to be set prior to beginning recording. </w:t>
+      </w:r>
+      <w:r>
+        <w:rPr>
+          <w:sz w:val="24"/>
+        </w:rPr>
+        <w:t xml:space="preserve">After the constructor is called, the </w:t>
+      </w:r>
+      <w:proofErr w:type="gramStart"/>
+      <w:r>
+        <w:rPr>
+          <w:sz w:val="24"/>
+        </w:rPr>
+        <w:t>record(</w:t>
+      </w:r>
+      <w:proofErr w:type="gramEnd"/>
+      <w:r>
+        <w:rPr>
+          <w:sz w:val="24"/>
+        </w:rPr>
+        <w:t xml:space="preserve">) function provides sound recording capabilities. </w:t>
+      </w:r>
+    </w:p>
+    <w:p>
+      <w:pPr>
+        <w:pStyle w:val="ListParagraph"/>
+        <w:numPr>
+          <w:ilvl w:val="1"/>
+          <w:numId w:val="6"/>
+        </w:numPr>
+        <w:rPr>
+          <w:sz w:val="24"/>
+          <w:u w:val="single"/>
+        </w:rPr>
+      </w:pPr>
+      <w:r>
+        <w:rPr>
+          <w:sz w:val="24"/>
+          <w:u w:val="single"/>
+        </w:rPr>
+        <w:t>ToyAuthoring.java</w:t>
+      </w:r>
+    </w:p>
+    <w:p>
+      <w:pPr>
+        <w:ind w:left="1080"/>
+        <w:rPr>
+          <w:sz w:val="24"/>
+        </w:rPr>
+      </w:pPr>
+      <w:r>
+        <w:rPr>
+          <w:sz w:val="24"/>
+        </w:rPr>
+        <w:t>This class is designed to be a testing method for Scenario Parser. This class was provided for us.</w:t>
+      </w:r>
+    </w:p>
+    <w:p>
+      <w:pPr>
+        <w:pStyle w:val="ListParagraph"/>
+        <w:numPr>
+          <w:ilvl w:val="1"/>
+          <w:numId w:val="6"/>
+        </w:numPr>
+        <w:rPr>
+          <w:sz w:val="24"/>
+          <w:u w:val="single"/>
+        </w:rPr>
+      </w:pPr>
+      <w:r>
+        <w:rPr>
+          <w:sz w:val="24"/>
+          <w:u w:val="single"/>
+        </w:rPr>
+        <w:t>VisualPlayer.java</w:t>
+      </w:r>
+    </w:p>
+    <w:p>
+      <w:pPr>
+        <w:ind w:left="1080"/>
+        <w:rPr>
+          <w:sz w:val="24"/>
+        </w:rPr>
+      </w:pPr>
+      <w:r>
+        <w:rPr>
+          <w:sz w:val="24"/>
+        </w:rPr>
+        <w:lastRenderedPageBreak/>
+        <w:t xml:space="preserve">Visual Player is the class used for visualizing what a Scenario would perform like once used with the Braille Box that we’re designing scenarios for. This class was provided for us. </w:t>
+      </w:r>
+    </w:p>
+    <w:p>
+      <w:pPr>
+        <w:rPr>
+          <w:sz w:val="28"/>
+          <w:u w:val="single"/>
+        </w:rPr>
+      </w:pPr>
+    </w:p>
+    <w:p>
+      <w:pPr>
+        <w:pStyle w:val="ListParagraph"/>
+        <w:numPr>
+          <w:ilvl w:val="0"/>
+          <w:numId w:val="7"/>
+        </w:numPr>
+        <w:rPr>
+          <w:sz w:val="28"/>
+          <w:u w:val="single"/>
+        </w:rPr>
+      </w:pPr>
+      <w:r>
+        <w:rPr>
+          <w:sz w:val="28"/>
+          <w:u w:val="single"/>
+        </w:rPr>
+        <w:t>Maintenance Scenario</w:t>
+      </w:r>
+    </w:p>
+    <w:p>
+      <w:r>
+        <w:t xml:space="preserve">Maintaining the authoring app is designed to be simple. This is accomplished through </w:t>
+      </w:r>
+      <w:proofErr w:type="spellStart"/>
+      <w:r>
+        <w:t>JavaDoc</w:t>
+      </w:r>
+      <w:proofErr w:type="spellEnd"/>
+      <w:r>
+        <w:t xml:space="preserve"> comments throughout the code, documentation such as the document you’re reading now and the organization / naming throughout the application. </w:t>
+      </w:r>
+    </w:p>
+    <w:p>
+      <w:r>
+        <w:t xml:space="preserve">New features to be added by a user are added through the Printer class. New features for loading are added through the Loader2 class. </w:t>
+      </w:r>
+      <w:r>
+        <w:t xml:space="preserve">New features for sound recording are added to the </w:t>
+      </w:r>
+      <w:proofErr w:type="spellStart"/>
+      <w:r>
+        <w:t>SoundRecorder</w:t>
+      </w:r>
+      <w:proofErr w:type="spellEnd"/>
+      <w:r>
+        <w:t xml:space="preserve"> class. The majority of GUI changes would be made in </w:t>
+      </w:r>
+      <w:proofErr w:type="spellStart"/>
+      <w:r>
+        <w:t>ScenarioCreator</w:t>
+      </w:r>
+      <w:proofErr w:type="spellEnd"/>
+      <w:r>
+        <w:t xml:space="preserve">, however things to do with testing scenarios would be found in Player, Visual Player, Audio Player and Scenario Parser. </w:t>
+      </w:r>
       <w:bookmarkStart w:id="0" w:name="_GoBack"/>
       <w:bookmarkEnd w:id="0"/>
     </w:p>
@@ -944,7 +2177,7 @@
   <w:abstractNum w:abstractNumId="3" w15:restartNumberingAfterBreak="0">
     <w:nsid w:val="19D35EB2"/>
     <w:multiLevelType w:val="hybridMultilevel"/>
-    <w:tmpl w:val="E262559A"/>
+    <w:tmpl w:val="782A72D8"/>
     <w:lvl w:ilvl="0" w:tplc="1009000F">
       <w:start w:val="1"/>
       <w:numFmt w:val="decimal"/>
@@ -1046,7 +2279,7 @@
         <w:rFonts w:hint="default"/>
       </w:rPr>
     </w:lvl>
-    <w:lvl w:ilvl="1" w:tplc="10090019" w:tentative="1">
+    <w:lvl w:ilvl="1" w:tplc="10090019">
       <w:start w:val="1"/>
       <w:numFmt w:val="lowerLetter"/>
       <w:lvlText w:val="%2."/>

</xml_diff>